<commit_message>
CIKM2018 camera ready version 0.1
</commit_message>
<xml_diff>
--- a/paper/CIKM2018_reviewers.docx
+++ b/paper/CIKM2018_reviewers.docx
@@ -2,6 +2,371 @@
 <file path=word/document.xml><?xml version="1.0" encoding="utf-8"?>
 <w:document xmlns:wpc="http://schemas.microsoft.com/office/word/2010/wordprocessingCanvas" xmlns:cx="http://schemas.microsoft.com/office/drawing/2014/chartex" xmlns:cx1="http://schemas.microsoft.com/office/drawing/2015/9/8/chartex" xmlns:mc="http://schemas.openxmlformats.org/markup-compatibility/2006" xmlns:o="urn:schemas-microsoft-com:office:office" xmlns:r="http://schemas.openxmlformats.org/officeDocument/2006/relationships" xmlns:m="http://schemas.openxmlformats.org/officeDocument/2006/math" xmlns:v="urn:schemas-microsoft-com:vml" xmlns:wp14="http://schemas.microsoft.com/office/word/2010/wordprocessingDrawing" xmlns:wp="http://schemas.openxmlformats.org/drawingml/2006/wordprocessingDrawing" xmlns:w10="urn:schemas-microsoft-com:office:word" xmlns:w="http://schemas.openxmlformats.org/wordprocessingml/2006/main" xmlns:w14="http://schemas.microsoft.com/office/word/2010/wordml" xmlns:w15="http://schemas.microsoft.com/office/word/2012/wordml" xmlns:w16se="http://schemas.microsoft.com/office/word/2015/wordml/symex" xmlns:wpg="http://schemas.microsoft.com/office/word/2010/wordprocessingGroup" xmlns:wpi="http://schemas.microsoft.com/office/word/2010/wordprocessingInk" xmlns:wne="http://schemas.microsoft.com/office/word/2006/wordml" xmlns:wps="http://schemas.microsoft.com/office/word/2010/wordprocessingShape" mc:Ignorable="w14 w15 w16se wp14">
   <w:body>
+    <w:p>
+      <w:pPr>
+        <w:jc w:val="center"/>
+        <w:rPr>
+          <w:b/>
+          <w:sz w:val="36"/>
+          <w:szCs w:val="36"/>
+        </w:rPr>
+      </w:pPr>
+      <w:r>
+        <w:rPr>
+          <w:b/>
+          <w:sz w:val="36"/>
+          <w:szCs w:val="36"/>
+        </w:rPr>
+        <w:t>CIKM Camera Ready</w:t>
+      </w:r>
+    </w:p>
+    <w:p/>
+    <w:tbl>
+      <w:tblPr>
+        <w:tblStyle w:val="TableGrid"/>
+        <w:tblW w:w="0" w:type="auto"/>
+        <w:tblLook w:val="04A0" w:firstRow="1" w:lastRow="0" w:firstColumn="1" w:lastColumn="0" w:noHBand="0" w:noVBand="1"/>
+      </w:tblPr>
+      <w:tblGrid>
+        <w:gridCol w:w="480"/>
+        <w:gridCol w:w="7316"/>
+        <w:gridCol w:w="1220"/>
+      </w:tblGrid>
+      <w:tr>
+        <w:tc>
+          <w:tcPr>
+            <w:tcW w:w="421" w:type="dxa"/>
+          </w:tcPr>
+          <w:p>
+            <w:pPr>
+              <w:jc w:val="center"/>
+              <w:rPr>
+                <w:b/>
+              </w:rPr>
+            </w:pPr>
+            <w:r>
+              <w:rPr>
+                <w:b/>
+              </w:rPr>
+              <w:t>No</w:t>
+            </w:r>
+          </w:p>
+        </w:tc>
+        <w:tc>
+          <w:tcPr>
+            <w:tcW w:w="7371" w:type="dxa"/>
+          </w:tcPr>
+          <w:p>
+            <w:pPr>
+              <w:jc w:val="center"/>
+              <w:rPr>
+                <w:b/>
+              </w:rPr>
+            </w:pPr>
+            <w:r>
+              <w:rPr>
+                <w:b/>
+              </w:rPr>
+              <w:t>Issue</w:t>
+            </w:r>
+          </w:p>
+        </w:tc>
+        <w:tc>
+          <w:tcPr>
+            <w:tcW w:w="1224" w:type="dxa"/>
+          </w:tcPr>
+          <w:p>
+            <w:pPr>
+              <w:jc w:val="center"/>
+              <w:rPr>
+                <w:b/>
+              </w:rPr>
+            </w:pPr>
+            <w:r>
+              <w:rPr>
+                <w:b/>
+              </w:rPr>
+              <w:t>Status</w:t>
+            </w:r>
+          </w:p>
+        </w:tc>
+      </w:tr>
+      <w:tr>
+        <w:tc>
+          <w:tcPr>
+            <w:tcW w:w="421" w:type="dxa"/>
+          </w:tcPr>
+          <w:p>
+            <w:r>
+              <w:t>1.</w:t>
+            </w:r>
+          </w:p>
+        </w:tc>
+        <w:tc>
+          <w:tcPr>
+            <w:tcW w:w="7371" w:type="dxa"/>
+          </w:tcPr>
+          <w:p>
+            <w:r>
+              <w:t xml:space="preserve">Update the </w:t>
+            </w:r>
+            <w:r>
+              <w:t xml:space="preserve">experiments </w:t>
+            </w:r>
+            <w:r>
+              <w:t>results for the correct version of DiVE-Greedy</w:t>
+            </w:r>
+          </w:p>
+        </w:tc>
+        <w:tc>
+          <w:tcPr>
+            <w:tcW w:w="1224" w:type="dxa"/>
+          </w:tcPr>
+          <w:p>
+            <w:r>
+              <w:t>Done</w:t>
+            </w:r>
+          </w:p>
+        </w:tc>
+      </w:tr>
+      <w:tr>
+        <w:tc>
+          <w:tcPr>
+            <w:tcW w:w="421" w:type="dxa"/>
+          </w:tcPr>
+          <w:p>
+            <w:r>
+              <w:t>2.</w:t>
+            </w:r>
+          </w:p>
+        </w:tc>
+        <w:tc>
+          <w:tcPr>
+            <w:tcW w:w="7371" w:type="dxa"/>
+          </w:tcPr>
+          <w:p>
+            <w:r>
+              <w:t>Add adaptive scheme on cost analysis plot</w:t>
+            </w:r>
+          </w:p>
+        </w:tc>
+        <w:tc>
+          <w:tcPr>
+            <w:tcW w:w="1224" w:type="dxa"/>
+          </w:tcPr>
+          <w:p>
+            <w:r>
+              <w:t>Done</w:t>
+            </w:r>
+          </w:p>
+        </w:tc>
+      </w:tr>
+      <w:tr>
+        <w:tc>
+          <w:tcPr>
+            <w:tcW w:w="421" w:type="dxa"/>
+          </w:tcPr>
+          <w:p>
+            <w:r>
+              <w:t>3.</w:t>
+            </w:r>
+          </w:p>
+        </w:tc>
+        <w:tc>
+          <w:tcPr>
+            <w:tcW w:w="7371" w:type="dxa"/>
+          </w:tcPr>
+          <w:p>
+            <w:r>
+              <w:t>Upd</w:t>
+            </w:r>
+            <w:r>
+              <w:t>ate the content</w:t>
+            </w:r>
+          </w:p>
+        </w:tc>
+        <w:tc>
+          <w:tcPr>
+            <w:tcW w:w="1224" w:type="dxa"/>
+          </w:tcPr>
+          <w:p>
+            <w:r>
+              <w:t>Done</w:t>
+            </w:r>
+          </w:p>
+        </w:tc>
+      </w:tr>
+      <w:tr>
+        <w:tc>
+          <w:tcPr>
+            <w:tcW w:w="421" w:type="dxa"/>
+          </w:tcPr>
+          <w:p>
+            <w:r>
+              <w:t>4.</w:t>
+            </w:r>
+          </w:p>
+        </w:tc>
+        <w:tc>
+          <w:tcPr>
+            <w:tcW w:w="7371" w:type="dxa"/>
+          </w:tcPr>
+          <w:p>
+            <w:r>
+              <w:t xml:space="preserve">Split section for DiVE schemes </w:t>
+            </w:r>
+            <w:r>
+              <w:t>without Pruning in Section 4.</w:t>
+            </w:r>
+            <w:bookmarkStart w:id="0" w:name="_GoBack"/>
+            <w:bookmarkEnd w:id="0"/>
+          </w:p>
+        </w:tc>
+        <w:tc>
+          <w:tcPr>
+            <w:tcW w:w="1224" w:type="dxa"/>
+          </w:tcPr>
+          <w:p>
+            <w:r>
+              <w:t>Done</w:t>
+            </w:r>
+          </w:p>
+        </w:tc>
+      </w:tr>
+      <w:tr>
+        <w:tc>
+          <w:tcPr>
+            <w:tcW w:w="421" w:type="dxa"/>
+          </w:tcPr>
+          <w:p>
+            <w:r>
+              <w:t>5.</w:t>
+            </w:r>
+          </w:p>
+        </w:tc>
+        <w:tc>
+          <w:tcPr>
+            <w:tcW w:w="7371" w:type="dxa"/>
+          </w:tcPr>
+          <w:p>
+            <w:r>
+              <w:t>General motivation for pruning in section 5</w:t>
+            </w:r>
+          </w:p>
+        </w:tc>
+        <w:tc>
+          <w:tcPr>
+            <w:tcW w:w="1224" w:type="dxa"/>
+          </w:tcPr>
+          <w:p>
+            <w:r>
+              <w:t xml:space="preserve">Done </w:t>
+            </w:r>
+          </w:p>
+        </w:tc>
+      </w:tr>
+      <w:tr>
+        <w:tc>
+          <w:tcPr>
+            <w:tcW w:w="421" w:type="dxa"/>
+          </w:tcPr>
+          <w:p>
+            <w:r>
+              <w:t>6.</w:t>
+            </w:r>
+          </w:p>
+        </w:tc>
+        <w:tc>
+          <w:tcPr>
+            <w:tcW w:w="7371" w:type="dxa"/>
+          </w:tcPr>
+          <w:p>
+            <w:r>
+              <w:t xml:space="preserve">Focus on DiVE-dSwap for discussion </w:t>
+            </w:r>
+          </w:p>
+        </w:tc>
+        <w:tc>
+          <w:tcPr>
+            <w:tcW w:w="1224" w:type="dxa"/>
+          </w:tcPr>
+          <w:p>
+            <w:r>
+              <w:t>Done</w:t>
+            </w:r>
+          </w:p>
+        </w:tc>
+      </w:tr>
+      <w:tr>
+        <w:tc>
+          <w:tcPr>
+            <w:tcW w:w="421" w:type="dxa"/>
+          </w:tcPr>
+          <w:p>
+            <w:r>
+              <w:t>7.</w:t>
+            </w:r>
+          </w:p>
+        </w:tc>
+        <w:tc>
+          <w:tcPr>
+            <w:tcW w:w="7371" w:type="dxa"/>
+          </w:tcPr>
+          <w:p>
+            <w:r>
+              <w:t>Pruning technique is applicable to be implemented on DiVE-Greedy as well</w:t>
+            </w:r>
+          </w:p>
+        </w:tc>
+        <w:tc>
+          <w:tcPr>
+            <w:tcW w:w="1224" w:type="dxa"/>
+          </w:tcPr>
+          <w:p>
+            <w:r>
+              <w:t>Done</w:t>
+            </w:r>
+          </w:p>
+        </w:tc>
+      </w:tr>
+      <w:tr>
+        <w:tc>
+          <w:tcPr>
+            <w:tcW w:w="421" w:type="dxa"/>
+          </w:tcPr>
+          <w:p>
+            <w:r>
+              <w:t>9.</w:t>
+            </w:r>
+          </w:p>
+        </w:tc>
+        <w:tc>
+          <w:tcPr>
+            <w:tcW w:w="7371" w:type="dxa"/>
+          </w:tcPr>
+          <w:p>
+            <w:r>
+              <w:t xml:space="preserve">Humaira’s comments mostly similar to the reviewers, one might be considering for the next version is k-regret. </w:t>
+            </w:r>
+          </w:p>
+        </w:tc>
+        <w:tc>
+          <w:tcPr>
+            <w:tcW w:w="1224" w:type="dxa"/>
+          </w:tcPr>
+          <w:p/>
+        </w:tc>
+      </w:tr>
+    </w:tbl>
+    <w:p>
+      <w:pPr>
+        <w:rPr>
+          <w:b/>
+          <w:sz w:val="36"/>
+          <w:szCs w:val="36"/>
+        </w:rPr>
+      </w:pPr>
+    </w:p>
     <w:p>
       <w:pPr>
         <w:rPr>
@@ -106,7 +471,7 @@
           </w:tcPr>
           <w:p>
             <w:r>
-              <w:t>W1 A few presentational and grammatical glitches and unclear phrases</w:t>
+              <w:t>W2 Some figures are too small</w:t>
             </w:r>
           </w:p>
         </w:tc>
@@ -134,15 +499,25 @@
           </w:tcPr>
           <w:p>
             <w:r>
-              <w:t>W2 Some figures are too small</w:t>
-            </w:r>
-          </w:p>
-        </w:tc>
-        <w:tc>
-          <w:tcPr>
-            <w:tcW w:w="1083" w:type="dxa"/>
-          </w:tcPr>
-          <w:p/>
+              <w:t xml:space="preserve">On page 1, what is the meaning </w:t>
+            </w:r>
+            <w:r>
+              <w:t>of “pressure of the ST segment”</w:t>
+            </w:r>
+            <w:r>
+              <w:t>?</w:t>
+            </w:r>
+          </w:p>
+        </w:tc>
+        <w:tc>
+          <w:tcPr>
+            <w:tcW w:w="1083" w:type="dxa"/>
+          </w:tcPr>
+          <w:p>
+            <w:r>
+              <w:t>done</w:t>
+            </w:r>
+          </w:p>
         </w:tc>
       </w:tr>
       <w:tr>
@@ -162,13 +537,7 @@
           </w:tcPr>
           <w:p>
             <w:r>
-              <w:t xml:space="preserve">On page 1, what is the meaning </w:t>
-            </w:r>
-            <w:r>
-              <w:t>of “pressure of the ST segment”</w:t>
-            </w:r>
-            <w:r>
-              <w:t>?</w:t>
+              <w:t>On page 3, &lt;(a_j,g_j),(a_j,g_j)…&gt; should be &lt;(a_1,g_1),(a_j,g_j)…&gt;</w:t>
             </w:r>
           </w:p>
         </w:tc>
@@ -200,36 +569,7 @@
           </w:tcPr>
           <w:p>
             <w:r>
-              <w:t xml:space="preserve">On page 3, </w:t>
-            </w:r>
-            <w:proofErr w:type="gramStart"/>
-            <w:r>
-              <w:t>&lt;(</w:t>
-            </w:r>
-            <w:proofErr w:type="spellStart"/>
-            <w:proofErr w:type="gramEnd"/>
-            <w:r>
-              <w:t>a_j,g_j</w:t>
-            </w:r>
-            <w:proofErr w:type="spellEnd"/>
-            <w:r>
-              <w:t>),(</w:t>
-            </w:r>
-            <w:proofErr w:type="spellStart"/>
-            <w:r>
-              <w:t>a_j,g_j</w:t>
-            </w:r>
-            <w:proofErr w:type="spellEnd"/>
-            <w:r>
-              <w:t>)…&gt; should be &lt;(a_1,g_1),(</w:t>
-            </w:r>
-            <w:proofErr w:type="spellStart"/>
-            <w:r>
-              <w:t>a_j,g_j</w:t>
-            </w:r>
-            <w:proofErr w:type="spellEnd"/>
-            <w:r>
-              <w:t>)…&gt;</w:t>
+              <w:t>At the beginning of section 3.3.1, S has not been defined.</w:t>
             </w:r>
           </w:p>
         </w:tc>
@@ -261,7 +601,7 @@
           </w:tcPr>
           <w:p>
             <w:r>
-              <w:t>At the beginning of section 3.3.1, S has not been defined.</w:t>
+              <w:t>In the listing of Algorithm 1, there are some glitches: S is a subset of V, whereas in Output it is described as being greater than or equal to V. In Line 4, |S| should not be in italics. In Line 5, there are brackets missing in the argument to argmax.</w:t>
             </w:r>
           </w:p>
         </w:tc>
@@ -293,15 +633,7 @@
           </w:tcPr>
           <w:p>
             <w:r>
-              <w:t xml:space="preserve">In the listing of Algorithm 1, there are some glitches: S is a subset of V, whereas in Output it is described as being greater than or equal to V. In Line 4, |S| should not be in italics. In Line 5, there are brackets missing in the argument to </w:t>
-            </w:r>
-            <w:proofErr w:type="spellStart"/>
-            <w:r>
-              <w:t>argmax</w:t>
-            </w:r>
-            <w:proofErr w:type="spellEnd"/>
-            <w:r>
-              <w:t>.</w:t>
+              <w:t>The listing of Algorithm 2 also has some glitches: In Line 6, “j in set S” should be “Sj in set S”. There is inconsistent notation used for subscripting e.g. X[i] and X_i</w:t>
             </w:r>
           </w:p>
         </w:tc>
@@ -333,29 +665,8 @@
           </w:tcPr>
           <w:p>
             <w:r>
-              <w:t>The listing of Algorithm 2 also has some glitches: In Line 6, “j in set S” should be “</w:t>
-            </w:r>
-            <w:proofErr w:type="spellStart"/>
-            <w:r>
-              <w:t>Sj</w:t>
-            </w:r>
-            <w:proofErr w:type="spellEnd"/>
-            <w:r>
-              <w:t xml:space="preserve"> in set S”. There is inconsistent notation used for subscripting e.g. X[</w:t>
-            </w:r>
-            <w:proofErr w:type="spellStart"/>
-            <w:r>
-              <w:t>i</w:t>
-            </w:r>
-            <w:proofErr w:type="spellEnd"/>
-            <w:r>
-              <w:t xml:space="preserve">] and </w:t>
-            </w:r>
-            <w:proofErr w:type="spellStart"/>
-            <w:r>
-              <w:t>X_i</w:t>
-            </w:r>
-            <w:proofErr w:type="spellEnd"/>
+              <w:t>In 4.3, what does “is a CPU-bound requires fast operation” mean?</w:t>
+            </w:r>
           </w:p>
         </w:tc>
         <w:tc>
@@ -386,7 +697,7 @@
           </w:tcPr>
           <w:p>
             <w:r>
-              <w:t>In 4.3, what does “is a CPU-bound requires fast operation” mean?</w:t>
+              <w:t>In 4.4, “more emphasize” should be “more emphasis” (appears twice)</w:t>
             </w:r>
           </w:p>
         </w:tc>
@@ -418,7 +729,7 @@
           </w:tcPr>
           <w:p>
             <w:r>
-              <w:t>In 4.4, “more emphasize” should be “more emphasis” (appears twice)</w:t>
+              <w:t>In 4.5, “significantly low” -&gt; “significantly lower”</w:t>
             </w:r>
           </w:p>
         </w:tc>
@@ -450,7 +761,7 @@
           </w:tcPr>
           <w:p>
             <w:r>
-              <w:t>In 4.5, “significantly low” -&gt; “significantly lower”</w:t>
+              <w:t>Later on, the two references to the listing of Algorithm 2 have wrong line numbers ("Algorithm 2 line 9", "Algorithm 2 line 10")</w:t>
             </w:r>
           </w:p>
         </w:tc>
@@ -482,7 +793,7 @@
           </w:tcPr>
           <w:p>
             <w:r>
-              <w:t>Later on, the two references to the listing of Algorithm 2 have wrong line numbers ("Algorithm 2 line 9", "Algorithm 2 line 10")</w:t>
+              <w:t>In Section 5, it is not clear how the totals of 180 and 112 for the two sets of possible views are derived.</w:t>
             </w:r>
           </w:p>
         </w:tc>
@@ -505,38 +816,6 @@
           <w:p>
             <w:r>
               <w:t>12.</w:t>
-            </w:r>
-          </w:p>
-        </w:tc>
-        <w:tc>
-          <w:tcPr>
-            <w:tcW w:w="7371" w:type="dxa"/>
-          </w:tcPr>
-          <w:p>
-            <w:r>
-              <w:t>In Section 5, it is not clear how the totals of 180 and 112 for the two sets of possible views are derived.</w:t>
-            </w:r>
-          </w:p>
-        </w:tc>
-        <w:tc>
-          <w:tcPr>
-            <w:tcW w:w="1083" w:type="dxa"/>
-          </w:tcPr>
-          <w:p>
-            <w:r>
-              <w:t>done</w:t>
-            </w:r>
-          </w:p>
-        </w:tc>
-      </w:tr>
-      <w:tr>
-        <w:tc>
-          <w:tcPr>
-            <w:tcW w:w="562" w:type="dxa"/>
-          </w:tcPr>
-          <w:p>
-            <w:r>
-              <w:t>13.</w:t>
             </w:r>
           </w:p>
         </w:tc>
@@ -593,15 +872,18 @@
         <w:t xml:space="preserve"> </w:t>
       </w:r>
       <w:r>
-        <w:t>Figure 1 and 2 have been enlarged, however Figure 6 – 9 need to be discussed</w:t>
-      </w:r>
-      <w:r>
-        <w:t xml:space="preserve"> (how to present in best way)</w:t>
-      </w:r>
-      <w:r>
-        <w:t xml:space="preserve">. </w:t>
+        <w:t>Figure 1 and 2 have been enlarged</w:t>
+      </w:r>
+      <w:r>
+        <w:t>.</w:t>
+      </w:r>
+      <w:r>
+        <w:t xml:space="preserve"> </w:t>
       </w:r>
     </w:p>
+    <w:p/>
+    <w:p/>
+    <w:p/>
     <w:p/>
     <w:p>
       <w:pPr>
@@ -617,6 +899,7 @@
           <w:sz w:val="36"/>
           <w:szCs w:val="36"/>
         </w:rPr>
+        <w:lastRenderedPageBreak/>
         <w:t>Reviewer 2</w:t>
       </w:r>
     </w:p>
@@ -735,23 +1018,7 @@
           </w:tcPr>
           <w:p>
             <w:r>
-              <w:t xml:space="preserve">d1. </w:t>
-            </w:r>
-            <w:proofErr w:type="gramStart"/>
-            <w:r>
-              <w:t>as</w:t>
-            </w:r>
-            <w:proofErr w:type="gramEnd"/>
-            <w:r>
-              <w:t xml:space="preserve"> in any weighted combination there is the issue of setting an appropriate \lambda. </w:t>
-            </w:r>
-            <w:proofErr w:type="gramStart"/>
-            <w:r>
-              <w:t>couldn't</w:t>
-            </w:r>
-            <w:proofErr w:type="gramEnd"/>
-            <w:r>
-              <w:t xml:space="preserve"> make sense in this case to consider skyline or k-regret instead of top-k?</w:t>
+              <w:t>d1. as in any weighted combination there is the issue of setting an appropriate \lambda. couldn't make sense in this case to consider skyline or k-regret instead of top-k?</w:t>
             </w:r>
           </w:p>
         </w:tc>
@@ -779,15 +1046,7 @@
           </w:tcPr>
           <w:p>
             <w:r>
-              <w:t xml:space="preserve">d2. </w:t>
-            </w:r>
-            <w:proofErr w:type="gramStart"/>
-            <w:r>
-              <w:t>fig</w:t>
-            </w:r>
-            <w:proofErr w:type="gramEnd"/>
-            <w:r>
-              <w:t>. 3 it is not really clear what vertical bars | in the figure represent. In general, the figure deserves some further explanation.</w:t>
+              <w:t>d2. fig. 3 it is not really clear what vertical bars | in the figure represent. In general, the figure deserves some further explanation.</w:t>
             </w:r>
           </w:p>
         </w:tc>
@@ -847,15 +1106,7 @@
           </w:tcPr>
           <w:p>
             <w:r>
-              <w:t xml:space="preserve">d4. </w:t>
-            </w:r>
-            <w:proofErr w:type="gramStart"/>
-            <w:r>
-              <w:t>readability</w:t>
-            </w:r>
-            <w:proofErr w:type="gramEnd"/>
-            <w:r>
-              <w:t xml:space="preserve"> of graphics in the experimental section can be improved.</w:t>
+              <w:t>d4. readability of graphics in the experimental section can be improved.</w:t>
             </w:r>
           </w:p>
         </w:tc>
@@ -883,15 +1134,7 @@
           </w:tcPr>
           <w:p>
             <w:r>
-              <w:t xml:space="preserve">In fig. 4 the upper lines are very close and in fig. 7 curves are tangled. Maybe </w:t>
-            </w:r>
-            <w:proofErr w:type="spellStart"/>
-            <w:r>
-              <w:t>colors</w:t>
-            </w:r>
-            <w:proofErr w:type="spellEnd"/>
-            <w:r>
-              <w:t xml:space="preserve"> could help.</w:t>
+              <w:t>In fig. 4 the upper lines are very close and in fig. 7 curves are tangled. Maybe colors could help.</w:t>
             </w:r>
           </w:p>
         </w:tc>
@@ -909,7 +1152,6 @@
           </w:tcPr>
           <w:p>
             <w:r>
-              <w:lastRenderedPageBreak/>
               <w:t>7.</w:t>
             </w:r>
           </w:p>
@@ -920,23 +1162,19 @@
           </w:tcPr>
           <w:p>
             <w:r>
-              <w:t xml:space="preserve">d5. Proofreading is needed: a few typos need to be fixed. The use of capitalization (in captions, section </w:t>
-            </w:r>
-            <w:proofErr w:type="gramStart"/>
-            <w:r>
-              <w:t>titles, ...)</w:t>
-            </w:r>
-            <w:proofErr w:type="gramEnd"/>
-            <w:r>
-              <w:t xml:space="preserve"> is not uniform. </w:t>
-            </w:r>
-          </w:p>
-        </w:tc>
-        <w:tc>
-          <w:tcPr>
-            <w:tcW w:w="1083" w:type="dxa"/>
-          </w:tcPr>
-          <w:p/>
+              <w:t xml:space="preserve">d5. Proofreading is needed: a few typos need to be fixed. The use of capitalization (in captions, section titles, ...) is not uniform. </w:t>
+            </w:r>
+          </w:p>
+        </w:tc>
+        <w:tc>
+          <w:tcPr>
+            <w:tcW w:w="1083" w:type="dxa"/>
+          </w:tcPr>
+          <w:p>
+            <w:r>
+              <w:t>done</w:t>
+            </w:r>
+          </w:p>
         </w:tc>
       </w:tr>
       <w:tr>
@@ -956,26 +1194,10 @@
           </w:tcPr>
           <w:p>
             <w:r>
-              <w:t xml:space="preserve">Bibliographic references styles need to be made uniform (full names vs </w:t>
-            </w:r>
-            <w:proofErr w:type="gramStart"/>
-            <w:r>
-              <w:t>initials, ...)</w:t>
-            </w:r>
-            <w:proofErr w:type="gramEnd"/>
-            <w:r>
-              <w:t xml:space="preserve">. </w:t>
-            </w:r>
-            <w:r>
-              <w:t xml:space="preserve">Reference 16 lacks the </w:t>
-            </w:r>
-            <w:proofErr w:type="spellStart"/>
-            <w:r>
-              <w:t>howpublished</w:t>
-            </w:r>
-            <w:proofErr w:type="spellEnd"/>
-            <w:r>
-              <w:t xml:space="preserve"> information.</w:t>
+              <w:t xml:space="preserve">Bibliographic references styles need to be made uniform (full names vs initials, ...). </w:t>
+            </w:r>
+            <w:r>
+              <w:t>Reference 16 lacks the howpublished information.</w:t>
             </w:r>
           </w:p>
         </w:tc>
@@ -1007,26 +1229,13 @@
           </w:tcPr>
           <w:p>
             <w:r>
-              <w:t>p. 2: e, g,, P(</w:t>
-            </w:r>
-            <w:proofErr w:type="spellStart"/>
-            <w:r>
-              <w:t>v_i</w:t>
-            </w:r>
-            <w:proofErr w:type="spellEnd"/>
-            <w:r>
-              <w:t>)), importance of the a S</w:t>
-            </w:r>
-          </w:p>
-          <w:p>
-            <w:r>
-              <w:t xml:space="preserve">fig 3: caption: </w:t>
-            </w:r>
-            <w:proofErr w:type="spellStart"/>
-            <w:r>
-              <w:t>contex</w:t>
-            </w:r>
-            <w:proofErr w:type="spellEnd"/>
+              <w:t>p. 2: e, g,, P(v_i)), importance of the a S</w:t>
+            </w:r>
+          </w:p>
+          <w:p>
+            <w:r>
+              <w:t>fig 3: caption: contex</w:t>
+            </w:r>
           </w:p>
           <w:p>
             <w:r>
@@ -1043,7 +1252,11 @@
           <w:tcPr>
             <w:tcW w:w="1083" w:type="dxa"/>
           </w:tcPr>
-          <w:p/>
+          <w:p>
+            <w:r>
+              <w:t>done</w:t>
+            </w:r>
+          </w:p>
         </w:tc>
       </w:tr>
     </w:tbl>
@@ -1101,11 +1314,18 @@
       </w:r>
     </w:p>
     <w:p>
-      <w:r>
-        <w:t>For issue</w:t>
-      </w:r>
-      <w:r>
-        <w:t xml:space="preserve">s 1 and 2 need more discussion where issue 3 will be done soon. </w:t>
+      <w:pPr>
+        <w:pStyle w:val="ListParagraph"/>
+        <w:numPr>
+          <w:ilvl w:val="0"/>
+          <w:numId w:val="3"/>
+        </w:numPr>
+      </w:pPr>
+      <w:r>
+        <w:t xml:space="preserve">K-regret and skyline instead of only top-k </w:t>
+      </w:r>
+      <w:r>
+        <w:t>(for future work)</w:t>
       </w:r>
     </w:p>
     <w:p/>
@@ -1343,6 +1563,7 @@
           </w:tcPr>
           <w:p>
             <w:r>
+              <w:lastRenderedPageBreak/>
               <w:t>6.</w:t>
             </w:r>
           </w:p>
@@ -1438,8 +1659,6 @@
       <w:r>
         <w:t xml:space="preserve">User-oriented (user-driven approach) will be considered as our future work. </w:t>
       </w:r>
-      <w:bookmarkStart w:id="0" w:name="_GoBack"/>
-      <w:bookmarkEnd w:id="0"/>
     </w:p>
     <w:sectPr>
       <w:pgSz w:w="11906" w:h="16838"/>
@@ -2544,7 +2763,7 @@
 </file>
 
 <file path=customXml/itemProps1.xml><?xml version="1.0" encoding="utf-8"?>
-<ds:datastoreItem xmlns:ds="http://schemas.openxmlformats.org/officeDocument/2006/customXml" ds:itemID="{8F6FAFAA-7352-4A61-8F3F-DAB9B49E09BE}">
+<ds:datastoreItem xmlns:ds="http://schemas.openxmlformats.org/officeDocument/2006/customXml" ds:itemID="{C75ECDEE-9DF2-4F84-B300-FB815B375149}">
   <ds:schemaRefs>
     <ds:schemaRef ds:uri="http://schemas.openxmlformats.org/officeDocument/2006/bibliography"/>
   </ds:schemaRefs>

</xml_diff>